<commit_message>
Uploaded Junit Test Report
</commit_message>
<xml_diff>
--- a/Documents/ICINBankProjectDocumentation.docx
+++ b/Documents/ICINBankProjectDocumentation.docx
@@ -62,8 +62,6 @@
       <w:r>
         <w:rPr>
           <w:rFonts w:ascii="Arial" w:hAnsi="Arial" w:cs="Arial"/>
-          <w:b/>
-          <w:bCs/>
           <w:u w:val="single"/>
         </w:rPr>
         <w:t>:</w:t>
@@ -71,8 +69,6 @@
       <w:r>
         <w:rPr>
           <w:rFonts w:ascii="Arial" w:hAnsi="Arial" w:cs="Arial"/>
-          <w:b/>
-          <w:bCs/>
         </w:rPr>
         <w:t xml:space="preserve"> </w:t>
       </w:r>
@@ -80,8 +76,6 @@
         <w:r>
           <w:rPr>
             <w:rStyle w:val="Hyperlink"/>
-            <w:b/>
-            <w:bCs/>
           </w:rPr>
           <w:t>https://github.com/RajaRajeswari12/CapstoneProj.git</w:t>
         </w:r>
@@ -412,7 +406,13 @@
         <w:rPr>
           <w:rFonts w:ascii="Arial" w:hAnsi="Arial" w:cs="Arial"/>
         </w:rPr>
-        <w:t>viewUserDetails.html</w:t>
+        <w:t>viewListUserDetail</w:t>
+      </w:r>
+      <w:r>
+        <w:rPr>
+          <w:rFonts w:ascii="Arial" w:hAnsi="Arial" w:cs="Arial"/>
+        </w:rPr>
+        <w:t>.html</w:t>
       </w:r>
     </w:p>
     <w:p>
@@ -488,13 +488,23 @@
         <w:t>Servlets [</w:t>
       </w:r>
       <w:proofErr w:type="spellStart"/>
-      <w:r>
-        <w:rPr>
-          <w:rFonts w:ascii="Arial" w:hAnsi="Arial" w:cs="Arial"/>
-          <w:b/>
-          <w:bCs/>
-        </w:rPr>
-        <w:t>com.ICINBank.ICINbanking.controller</w:t>
+      <w:proofErr w:type="gramStart"/>
+      <w:r>
+        <w:rPr>
+          <w:rFonts w:ascii="Arial" w:hAnsi="Arial" w:cs="Arial"/>
+          <w:b/>
+          <w:bCs/>
+        </w:rPr>
+        <w:t>com.ICINBank.ICINbanking</w:t>
+      </w:r>
+      <w:proofErr w:type="gramEnd"/>
+      <w:r>
+        <w:rPr>
+          <w:rFonts w:ascii="Arial" w:hAnsi="Arial" w:cs="Arial"/>
+          <w:b/>
+          <w:bCs/>
+        </w:rPr>
+        <w:t>.controller</w:t>
       </w:r>
       <w:proofErr w:type="spellEnd"/>
       <w:r>
@@ -684,13 +694,23 @@
         <w:t xml:space="preserve"> [</w:t>
       </w:r>
       <w:proofErr w:type="spellStart"/>
-      <w:r>
-        <w:rPr>
-          <w:rFonts w:ascii="Arial" w:hAnsi="Arial" w:cs="Arial"/>
-          <w:b/>
-          <w:bCs/>
-        </w:rPr>
-        <w:t>com.ICINBank.ICINbanking.repository</w:t>
+      <w:proofErr w:type="gramStart"/>
+      <w:r>
+        <w:rPr>
+          <w:rFonts w:ascii="Arial" w:hAnsi="Arial" w:cs="Arial"/>
+          <w:b/>
+          <w:bCs/>
+        </w:rPr>
+        <w:t>com.ICINBank.ICINbanking</w:t>
+      </w:r>
+      <w:proofErr w:type="gramEnd"/>
+      <w:r>
+        <w:rPr>
+          <w:rFonts w:ascii="Arial" w:hAnsi="Arial" w:cs="Arial"/>
+          <w:b/>
+          <w:bCs/>
+        </w:rPr>
+        <w:t>.repository</w:t>
       </w:r>
       <w:proofErr w:type="spellEnd"/>
       <w:r>
@@ -887,13 +907,23 @@
         <w:t>Models[</w:t>
       </w:r>
       <w:proofErr w:type="spellStart"/>
-      <w:r>
-        <w:rPr>
-          <w:rFonts w:ascii="Arial" w:hAnsi="Arial" w:cs="Arial"/>
-          <w:b/>
-          <w:bCs/>
-        </w:rPr>
-        <w:t>com.ICINBank.ICINbanking.model</w:t>
+      <w:proofErr w:type="gramStart"/>
+      <w:r>
+        <w:rPr>
+          <w:rFonts w:ascii="Arial" w:hAnsi="Arial" w:cs="Arial"/>
+          <w:b/>
+          <w:bCs/>
+        </w:rPr>
+        <w:t>com.ICINBank.ICINbanking</w:t>
+      </w:r>
+      <w:proofErr w:type="gramEnd"/>
+      <w:r>
+        <w:rPr>
+          <w:rFonts w:ascii="Arial" w:hAnsi="Arial" w:cs="Arial"/>
+          <w:b/>
+          <w:bCs/>
+        </w:rPr>
+        <w:t>.model</w:t>
       </w:r>
       <w:proofErr w:type="spellEnd"/>
       <w:r>
@@ -1091,13 +1121,23 @@
         <w:t>Service[</w:t>
       </w:r>
       <w:proofErr w:type="spellStart"/>
-      <w:r>
-        <w:rPr>
-          <w:rFonts w:ascii="Arial" w:hAnsi="Arial" w:cs="Arial"/>
-          <w:b/>
-          <w:bCs/>
-        </w:rPr>
-        <w:t>com.ICINBank.ICINbanking.service</w:t>
+      <w:proofErr w:type="gramStart"/>
+      <w:r>
+        <w:rPr>
+          <w:rFonts w:ascii="Arial" w:hAnsi="Arial" w:cs="Arial"/>
+          <w:b/>
+          <w:bCs/>
+        </w:rPr>
+        <w:t>com.ICINBank.ICINbanking</w:t>
+      </w:r>
+      <w:proofErr w:type="gramEnd"/>
+      <w:r>
+        <w:rPr>
+          <w:rFonts w:ascii="Arial" w:hAnsi="Arial" w:cs="Arial"/>
+          <w:b/>
+          <w:bCs/>
+        </w:rPr>
+        <w:t>.service</w:t>
       </w:r>
       <w:proofErr w:type="spellEnd"/>
       <w:r>
@@ -1326,13 +1366,23 @@
         <w:t>[</w:t>
       </w:r>
       <w:proofErr w:type="spellStart"/>
-      <w:r>
-        <w:rPr>
-          <w:rFonts w:ascii="Arial" w:hAnsi="Arial" w:cs="Arial"/>
-          <w:b/>
-          <w:bCs/>
-        </w:rPr>
-        <w:t>com.ICINBank.ICINbanking.serviceImpl</w:t>
+      <w:proofErr w:type="gramStart"/>
+      <w:r>
+        <w:rPr>
+          <w:rFonts w:ascii="Arial" w:hAnsi="Arial" w:cs="Arial"/>
+          <w:b/>
+          <w:bCs/>
+        </w:rPr>
+        <w:t>com.ICINBank.ICINbanking</w:t>
+      </w:r>
+      <w:proofErr w:type="gramEnd"/>
+      <w:r>
+        <w:rPr>
+          <w:rFonts w:ascii="Arial" w:hAnsi="Arial" w:cs="Arial"/>
+          <w:b/>
+          <w:bCs/>
+        </w:rPr>
+        <w:t>.serviceImpl</w:t>
       </w:r>
       <w:proofErr w:type="spellEnd"/>
       <w:r>
@@ -1520,6 +1570,7 @@
           <w:bCs/>
         </w:rPr>
       </w:pPr>
+      <w:proofErr w:type="gramStart"/>
       <w:r>
         <w:rPr>
           <w:rFonts w:ascii="Arial" w:hAnsi="Arial" w:cs="Arial"/>
@@ -1529,6 +1580,7 @@
         <w:t>POJOS[</w:t>
       </w:r>
       <w:proofErr w:type="spellStart"/>
+      <w:proofErr w:type="gramEnd"/>
       <w:r>
         <w:rPr>
           <w:rFonts w:ascii="Arial" w:hAnsi="Arial" w:cs="Arial"/>
@@ -1618,13 +1670,23 @@
         <w:t>Validators[</w:t>
       </w:r>
       <w:proofErr w:type="spellStart"/>
-      <w:r>
-        <w:rPr>
-          <w:rFonts w:ascii="Arial" w:hAnsi="Arial" w:cs="Arial"/>
-          <w:b/>
-          <w:bCs/>
-        </w:rPr>
-        <w:t>com.ICINBank.ICINbanking.validators</w:t>
+      <w:proofErr w:type="gramStart"/>
+      <w:r>
+        <w:rPr>
+          <w:rFonts w:ascii="Arial" w:hAnsi="Arial" w:cs="Arial"/>
+          <w:b/>
+          <w:bCs/>
+        </w:rPr>
+        <w:t>com.ICINBank.ICINbanking</w:t>
+      </w:r>
+      <w:proofErr w:type="gramEnd"/>
+      <w:r>
+        <w:rPr>
+          <w:rFonts w:ascii="Arial" w:hAnsi="Arial" w:cs="Arial"/>
+          <w:b/>
+          <w:bCs/>
+        </w:rPr>
+        <w:t>.validators</w:t>
       </w:r>
       <w:proofErr w:type="spellEnd"/>
       <w:r>
@@ -2360,6 +2422,7 @@
         <w:t xml:space="preserve"> activate or deactivate customer account, approve or disapprove cheque book </w:t>
       </w:r>
       <w:proofErr w:type="spellStart"/>
+      <w:proofErr w:type="gramStart"/>
       <w:r>
         <w:rPr>
           <w:rFonts w:ascii="Arial" w:hAnsi="Arial" w:cs="Arial"/>
@@ -2367,6 +2430,7 @@
         <w:t>request,amount</w:t>
       </w:r>
       <w:proofErr w:type="spellEnd"/>
+      <w:proofErr w:type="gramEnd"/>
       <w:r>
         <w:rPr>
           <w:rFonts w:ascii="Arial" w:hAnsi="Arial" w:cs="Arial"/>
@@ -2496,7 +2560,21 @@
         <w:rPr>
           <w:rFonts w:ascii="Arial" w:hAnsi="Arial" w:cs="Arial"/>
         </w:rPr>
-        <w:t xml:space="preserve"> submit the request goes to the Admin for approval.</w:t>
+        <w:t xml:space="preserve"> submit the request goes to the </w:t>
+      </w:r>
+      <w:proofErr w:type="gramStart"/>
+      <w:r>
+        <w:rPr>
+          <w:rFonts w:ascii="Arial" w:hAnsi="Arial" w:cs="Arial"/>
+        </w:rPr>
+        <w:t>Admin</w:t>
+      </w:r>
+      <w:proofErr w:type="gramEnd"/>
+      <w:r>
+        <w:rPr>
+          <w:rFonts w:ascii="Arial" w:hAnsi="Arial" w:cs="Arial"/>
+        </w:rPr>
+        <w:t xml:space="preserve"> for approval.</w:t>
       </w:r>
       <w:r>
         <w:rPr>
@@ -2585,7 +2663,21 @@
         <w:rPr>
           <w:rFonts w:ascii="Arial" w:hAnsi="Arial" w:cs="Arial"/>
         </w:rPr>
-        <w:t>This page is available to the Bank customer to raise amount deposit request. On successful submit the request goes to the Admin for approval.</w:t>
+        <w:t xml:space="preserve">This page is available to the Bank customer to raise amount deposit request. On successful submit the request goes to the </w:t>
+      </w:r>
+      <w:proofErr w:type="gramStart"/>
+      <w:r>
+        <w:rPr>
+          <w:rFonts w:ascii="Arial" w:hAnsi="Arial" w:cs="Arial"/>
+        </w:rPr>
+        <w:t>Admin</w:t>
+      </w:r>
+      <w:proofErr w:type="gramEnd"/>
+      <w:r>
+        <w:rPr>
+          <w:rFonts w:ascii="Arial" w:hAnsi="Arial" w:cs="Arial"/>
+        </w:rPr>
+        <w:t xml:space="preserve"> for approval.</w:t>
       </w:r>
     </w:p>
     <w:p>
@@ -3836,7 +3928,15 @@
           <w:b/>
           <w:bCs/>
         </w:rPr>
-        <w:t>viewUserDetails.html</w:t>
+        <w:t>viewListUserDetail</w:t>
+      </w:r>
+      <w:r>
+        <w:rPr>
+          <w:rFonts w:ascii="Arial" w:hAnsi="Arial" w:cs="Arial"/>
+          <w:b/>
+          <w:bCs/>
+        </w:rPr>
+        <w:t>.html</w:t>
       </w:r>
     </w:p>
     <w:p>
@@ -3869,10 +3969,10 @@
           <w:noProof/>
         </w:rPr>
         <w:drawing>
-          <wp:inline distT="0" distB="0" distL="0" distR="0" wp14:anchorId="2F12CE26" wp14:editId="452F0E84">
-            <wp:extent cx="6092688" cy="1611923"/>
-            <wp:effectExtent l="0" t="0" r="3810" b="7620"/>
-            <wp:docPr id="35" name="Picture 35"/>
+          <wp:inline distT="0" distB="0" distL="0" distR="0" wp14:anchorId="6E094195" wp14:editId="25F1CFB4">
+            <wp:extent cx="5731510" cy="2556510"/>
+            <wp:effectExtent l="0" t="0" r="2540" b="0"/>
+            <wp:docPr id="1" name="Picture 1"/>
             <wp:cNvGraphicFramePr>
               <a:graphicFrameLocks xmlns:a="http://schemas.openxmlformats.org/drawingml/2006/main" noChangeAspect="1"/>
             </wp:cNvGraphicFramePr>
@@ -3892,7 +3992,7 @@
                   <pic:spPr>
                     <a:xfrm>
                       <a:off x="0" y="0"/>
-                      <a:ext cx="6097931" cy="1613310"/>
+                      <a:ext cx="5731510" cy="2556510"/>
                     </a:xfrm>
                     <a:prstGeom prst="rect">
                       <a:avLst/>
@@ -3980,7 +4080,6 @@
           <w:b/>
           <w:bCs/>
         </w:rPr>
-        <w:lastRenderedPageBreak/>
         <w:t>welcome.html</w:t>
       </w:r>
     </w:p>
@@ -4325,13 +4424,23 @@
         <w:t>[</w:t>
       </w:r>
       <w:proofErr w:type="spellStart"/>
-      <w:r>
-        <w:rPr>
-          <w:rFonts w:ascii="Arial" w:hAnsi="Arial" w:cs="Arial"/>
-          <w:b/>
-          <w:bCs/>
-        </w:rPr>
-        <w:t>com.ICINBank.ICINbanking.controller</w:t>
+      <w:proofErr w:type="gramStart"/>
+      <w:r>
+        <w:rPr>
+          <w:rFonts w:ascii="Arial" w:hAnsi="Arial" w:cs="Arial"/>
+          <w:b/>
+          <w:bCs/>
+        </w:rPr>
+        <w:t>com.ICINBank.ICINbanking</w:t>
+      </w:r>
+      <w:proofErr w:type="gramEnd"/>
+      <w:r>
+        <w:rPr>
+          <w:rFonts w:ascii="Arial" w:hAnsi="Arial" w:cs="Arial"/>
+          <w:b/>
+          <w:bCs/>
+        </w:rPr>
+        <w:t>.controller</w:t>
       </w:r>
       <w:proofErr w:type="spellEnd"/>
       <w:r>
@@ -4561,7 +4670,14 @@
         <w:rPr>
           <w:rFonts w:ascii="Arial" w:hAnsi="Arial" w:cs="Arial"/>
         </w:rPr>
-        <w:t>forward the request to their corresponding services to process the request</w:t>
+        <w:t xml:space="preserve">forward </w:t>
+      </w:r>
+      <w:r>
+        <w:rPr>
+          <w:rFonts w:ascii="Arial" w:hAnsi="Arial" w:cs="Arial"/>
+        </w:rPr>
+        <w:lastRenderedPageBreak/>
+        <w:t>the request to their corresponding services to process the request</w:t>
       </w:r>
       <w:r>
         <w:rPr>
@@ -4651,7 +4767,6 @@
           <w:b/>
           <w:bCs/>
         </w:rPr>
-        <w:lastRenderedPageBreak/>
         <w:t>DepositOrWithdrawController.java</w:t>
       </w:r>
     </w:p>
@@ -4997,13 +5112,23 @@
       </w:r>
       <w:bookmarkStart w:id="1" w:name="_Hlk86161754"/>
       <w:proofErr w:type="spellStart"/>
-      <w:r>
-        <w:rPr>
-          <w:rFonts w:ascii="Arial" w:hAnsi="Arial" w:cs="Arial"/>
-          <w:b/>
-          <w:bCs/>
-        </w:rPr>
-        <w:t>com.ICINBank.ICINbanking.</w:t>
+      <w:proofErr w:type="gramStart"/>
+      <w:r>
+        <w:rPr>
+          <w:rFonts w:ascii="Arial" w:hAnsi="Arial" w:cs="Arial"/>
+          <w:b/>
+          <w:bCs/>
+        </w:rPr>
+        <w:t>com.ICINBank.ICINbanking</w:t>
+      </w:r>
+      <w:proofErr w:type="gramEnd"/>
+      <w:r>
+        <w:rPr>
+          <w:rFonts w:ascii="Arial" w:hAnsi="Arial" w:cs="Arial"/>
+          <w:b/>
+          <w:bCs/>
+        </w:rPr>
+        <w:t>.</w:t>
       </w:r>
       <w:bookmarkEnd w:id="1"/>
       <w:r>
@@ -5291,13 +5416,23 @@
         <w:t>Models[</w:t>
       </w:r>
       <w:proofErr w:type="spellStart"/>
-      <w:r>
-        <w:rPr>
-          <w:rFonts w:ascii="Arial" w:hAnsi="Arial" w:cs="Arial"/>
-          <w:b/>
-          <w:bCs/>
-        </w:rPr>
-        <w:t>com.ICINBank.ICINbanking.</w:t>
+      <w:proofErr w:type="gramStart"/>
+      <w:r>
+        <w:rPr>
+          <w:rFonts w:ascii="Arial" w:hAnsi="Arial" w:cs="Arial"/>
+          <w:b/>
+          <w:bCs/>
+        </w:rPr>
+        <w:t>com.ICINBank.ICINbanking</w:t>
+      </w:r>
+      <w:proofErr w:type="gramEnd"/>
+      <w:r>
+        <w:rPr>
+          <w:rFonts w:ascii="Arial" w:hAnsi="Arial" w:cs="Arial"/>
+          <w:b/>
+          <w:bCs/>
+        </w:rPr>
+        <w:t>.</w:t>
       </w:r>
       <w:r>
         <w:rPr>
@@ -5584,6 +5719,7 @@
         <w:t>Service[</w:t>
       </w:r>
       <w:proofErr w:type="spellStart"/>
+      <w:proofErr w:type="gramStart"/>
       <w:r>
         <w:rPr>
           <w:rFonts w:ascii="Arial" w:hAnsi="Arial" w:cs="Arial"/>
@@ -5592,6 +5728,7 @@
         </w:rPr>
         <w:t>com.ICINBank.ICINbanking</w:t>
       </w:r>
+      <w:proofErr w:type="gramEnd"/>
       <w:r>
         <w:rPr>
           <w:rFonts w:ascii="Arial" w:hAnsi="Arial" w:cs="Arial"/>
@@ -5647,6 +5784,7 @@
         <w:rPr>
           <w:rFonts w:ascii="Arial" w:hAnsi="Arial" w:cs="Arial"/>
         </w:rPr>
+        <w:lastRenderedPageBreak/>
         <w:t>ChequeBook</w:t>
       </w:r>
       <w:r>
@@ -5766,7 +5904,6 @@
           <w:b/>
           <w:bCs/>
         </w:rPr>
-        <w:lastRenderedPageBreak/>
         <w:t>CurrentAccountTransactionService.java</w:t>
       </w:r>
     </w:p>
@@ -5865,6 +6002,7 @@
         <w:t xml:space="preserve"> performs services related to user registration, user account </w:t>
       </w:r>
       <w:proofErr w:type="spellStart"/>
+      <w:proofErr w:type="gramStart"/>
       <w:r>
         <w:rPr>
           <w:rFonts w:ascii="Arial" w:hAnsi="Arial" w:cs="Arial"/>
@@ -5872,6 +6010,7 @@
         <w:t>validation,etc</w:t>
       </w:r>
       <w:proofErr w:type="spellEnd"/>
+      <w:proofErr w:type="gramEnd"/>
     </w:p>
     <w:p>
       <w:pPr>
@@ -6280,6 +6419,7 @@
         <w:t>[</w:t>
       </w:r>
       <w:proofErr w:type="spellStart"/>
+      <w:proofErr w:type="gramStart"/>
       <w:r>
         <w:rPr>
           <w:rFonts w:ascii="Arial" w:hAnsi="Arial" w:cs="Arial"/>
@@ -6288,6 +6428,7 @@
         </w:rPr>
         <w:t>com.ICINBank.ICINbanking</w:t>
       </w:r>
+      <w:proofErr w:type="gramEnd"/>
       <w:r>
         <w:rPr>
           <w:rFonts w:ascii="Arial" w:hAnsi="Arial" w:cs="Arial"/>
@@ -6572,15 +6713,18 @@
           <w:bCs/>
         </w:rPr>
       </w:pPr>
-      <w:r>
-        <w:rPr>
-          <w:rFonts w:ascii="Arial" w:hAnsi="Arial" w:cs="Arial"/>
-          <w:b/>
-          <w:bCs/>
-        </w:rPr>
+      <w:proofErr w:type="gramStart"/>
+      <w:r>
+        <w:rPr>
+          <w:rFonts w:ascii="Arial" w:hAnsi="Arial" w:cs="Arial"/>
+          <w:b/>
+          <w:bCs/>
+        </w:rPr>
+        <w:lastRenderedPageBreak/>
         <w:t>POJOS[</w:t>
       </w:r>
       <w:proofErr w:type="spellStart"/>
+      <w:proofErr w:type="gramEnd"/>
       <w:r>
         <w:rPr>
           <w:rFonts w:ascii="Arial" w:hAnsi="Arial" w:cs="Arial"/>
@@ -6698,7 +6842,6 @@
           <w:b/>
           <w:bCs/>
         </w:rPr>
-        <w:lastRenderedPageBreak/>
         <w:t>TransferDetailPOJO.java</w:t>
       </w:r>
     </w:p>
@@ -6732,6 +6875,7 @@
         <w:t xml:space="preserve">, </w:t>
       </w:r>
       <w:proofErr w:type="spellStart"/>
+      <w:proofErr w:type="gramStart"/>
       <w:r>
         <w:rPr>
           <w:rFonts w:ascii="Arial" w:hAnsi="Arial" w:cs="Arial"/>
@@ -6743,7 +6887,14 @@
         <w:rPr>
           <w:rFonts w:ascii="Arial" w:hAnsi="Arial" w:cs="Arial"/>
         </w:rPr>
-        <w:t xml:space="preserve"> , </w:t>
+        <w:t xml:space="preserve"> ,</w:t>
+      </w:r>
+      <w:proofErr w:type="gramEnd"/>
+      <w:r>
+        <w:rPr>
+          <w:rFonts w:ascii="Arial" w:hAnsi="Arial" w:cs="Arial"/>
+        </w:rPr>
+        <w:t xml:space="preserve"> </w:t>
       </w:r>
       <w:proofErr w:type="spellStart"/>
       <w:r>
@@ -6944,6 +7095,7 @@
         <w:t>Validators[</w:t>
       </w:r>
       <w:proofErr w:type="spellStart"/>
+      <w:proofErr w:type="gramStart"/>
       <w:r>
         <w:rPr>
           <w:rFonts w:ascii="Arial" w:hAnsi="Arial" w:cs="Arial"/>
@@ -6952,6 +7104,7 @@
         </w:rPr>
         <w:t>com.ICINBank.ICINbanking</w:t>
       </w:r>
+      <w:proofErr w:type="gramEnd"/>
       <w:r>
         <w:rPr>
           <w:rFonts w:ascii="Arial" w:hAnsi="Arial" w:cs="Arial"/>

</xml_diff>